<commit_message>
Add chart and nested data tests
</commit_message>
<xml_diff>
--- a/ApiExamples/Data/TestDataTable.docx
+++ b/ApiExamples/Data/TestDataTable.docx
@@ -2,32 +2,435 @@
 <file path=word/document.xml><?xml version="1.0" encoding="utf-8"?>
 <w:document xmlns:wpc="http://schemas.microsoft.com/office/word/2010/wordprocessingCanvas" xmlns:cx="http://schemas.microsoft.com/office/drawing/2014/chartex" xmlns:cx1="http://schemas.microsoft.com/office/drawing/2015/9/8/chartex" xmlns:cx2="http://schemas.microsoft.com/office/drawing/2015/10/21/chartex" xmlns:cx3="http://schemas.microsoft.com/office/drawing/2016/5/9/chartex" xmlns:cx4="http://schemas.microsoft.com/office/drawing/2016/5/10/chartex" xmlns:cx5="http://schemas.microsoft.com/office/drawing/2016/5/11/chartex" xmlns:mc="http://schemas.openxmlformats.org/markup-compatibility/2006" xmlns:o="urn:schemas-microsoft-com:office:office" xmlns:r="http://schemas.openxmlformats.org/officeDocument/2006/relationships" xmlns:m="http://schemas.openxmlformats.org/officeDocument/2006/math" xmlns:v="urn:schemas-microsoft-com:vml" xmlns:wp14="http://schemas.microsoft.com/office/word/2010/wordprocessingDrawing" xmlns:wp="http://schemas.openxmlformats.org/drawingml/2006/wordprocessingDrawing" xmlns:w10="urn:schemas-microsoft-com:office:word" xmlns:w="http://schemas.openxmlformats.org/wordprocessingml/2006/main" xmlns:w14="http://schemas.microsoft.com/office/word/2010/wordml" xmlns:w15="http://schemas.microsoft.com/office/word/2012/wordml" xmlns:w16se="http://schemas.microsoft.com/office/word/2015/wordml/symex" xmlns:wpg="http://schemas.microsoft.com/office/word/2010/wordprocessingGroup" xmlns:wpi="http://schemas.microsoft.com/office/word/2010/wordprocessingInk" xmlns:wne="http://schemas.microsoft.com/office/word/2006/wordml" xmlns:wps="http://schemas.microsoft.com/office/word/2010/wordprocessingShape" mc:Ignorable="w14 w15 w16se wp14">
   <w:body>
+    <w:tbl>
+      <w:tblPr>
+        <w:tblStyle w:val="Codesnippettable"/>
+        <w:tblW w:w="0" w:type="auto"/>
+        <w:tblLayout w:type="fixed"/>
+        <w:tblLook w:val="04A0" w:firstRow="1" w:lastRow="0" w:firstColumn="1" w:lastColumn="0" w:noHBand="0" w:noVBand="1"/>
+      </w:tblPr>
+      <w:tblGrid>
+        <w:gridCol w:w="3397"/>
+        <w:gridCol w:w="3402"/>
+        <w:gridCol w:w="2546"/>
+      </w:tblGrid>
+      <w:tr>
+        <w:tc>
+          <w:tcPr>
+            <w:tcW w:w="3397" w:type="dxa"/>
+            <w:shd w:val="clear" w:color="auto" w:fill="auto"/>
+          </w:tcPr>
+          <w:p>
+            <w:pPr>
+              <w:spacing w:after="160" w:line="259" w:lineRule="auto"/>
+              <w:rPr>
+                <w:rFonts w:asciiTheme="minorHAnsi" w:hAnsiTheme="minorHAnsi"/>
+                <w:b w:val="0"/>
+                <w:color w:val="auto"/>
+                <w:lang w:val="en-US"/>
+              </w:rPr>
+            </w:pPr>
+            <w:r>
+              <w:rPr>
+                <w:rFonts w:asciiTheme="minorHAnsi" w:hAnsiTheme="minorHAnsi"/>
+                <w:b w:val="0"/>
+                <w:color w:val="auto"/>
+                <w:lang w:val="en-US"/>
+              </w:rPr>
+              <w:t>Client</w:t>
+            </w:r>
+          </w:p>
+        </w:tc>
+        <w:tc>
+          <w:tcPr>
+            <w:tcW w:w="3402" w:type="dxa"/>
+            <w:shd w:val="clear" w:color="auto" w:fill="auto"/>
+          </w:tcPr>
+          <w:p>
+            <w:pPr>
+              <w:spacing w:after="160" w:line="259" w:lineRule="auto"/>
+              <w:rPr>
+                <w:rFonts w:asciiTheme="minorHAnsi" w:hAnsiTheme="minorHAnsi"/>
+                <w:b w:val="0"/>
+                <w:color w:val="auto"/>
+                <w:lang w:val="en-US"/>
+              </w:rPr>
+            </w:pPr>
+            <w:r>
+              <w:rPr>
+                <w:rFonts w:asciiTheme="minorHAnsi" w:hAnsiTheme="minorHAnsi"/>
+                <w:b w:val="0"/>
+                <w:color w:val="auto"/>
+                <w:lang w:val="en-US"/>
+              </w:rPr>
+              <w:t>Manager</w:t>
+            </w:r>
+          </w:p>
+        </w:tc>
+        <w:tc>
+          <w:tcPr>
+            <w:tcW w:w="2546" w:type="dxa"/>
+            <w:shd w:val="clear" w:color="auto" w:fill="auto"/>
+          </w:tcPr>
+          <w:p>
+            <w:pPr>
+              <w:spacing w:after="160" w:line="259" w:lineRule="auto"/>
+              <w:rPr>
+                <w:rFonts w:asciiTheme="minorHAnsi" w:hAnsiTheme="minorHAnsi"/>
+                <w:b w:val="0"/>
+                <w:color w:val="auto"/>
+                <w:lang w:val="en-US"/>
+              </w:rPr>
+            </w:pPr>
+            <w:r>
+              <w:rPr>
+                <w:rFonts w:asciiTheme="minorHAnsi" w:hAnsiTheme="minorHAnsi"/>
+                <w:b w:val="0"/>
+                <w:color w:val="auto"/>
+                <w:lang w:val="en-US"/>
+              </w:rPr>
+              <w:t>Contract Price</w:t>
+            </w:r>
+          </w:p>
+        </w:tc>
+      </w:tr>
+      <w:tr>
+        <w:tc>
+          <w:tcPr>
+            <w:tcW w:w="3397" w:type="dxa"/>
+            <w:shd w:val="clear" w:color="auto" w:fill="auto"/>
+          </w:tcPr>
+          <w:p>
+            <w:pPr>
+              <w:spacing w:after="160" w:line="259" w:lineRule="auto"/>
+              <w:rPr>
+                <w:rFonts w:asciiTheme="minorHAnsi" w:hAnsiTheme="minorHAnsi"/>
+                <w:b w:val="0"/>
+                <w:color w:val="auto"/>
+                <w:lang w:val="en-US"/>
+              </w:rPr>
+            </w:pPr>
+            <w:r>
+              <w:rPr>
+                <w:rFonts w:asciiTheme="minorHAnsi" w:hAnsiTheme="minorHAnsi"/>
+                <w:b w:val="0"/>
+                <w:color w:val="auto"/>
+                <w:lang w:val="en-US"/>
+              </w:rPr>
+              <w:t>&lt;&lt;</w:t>
+            </w:r>
+            <w:proofErr w:type="spellStart"/>
+            <w:r>
+              <w:rPr>
+                <w:rFonts w:asciiTheme="minorHAnsi" w:hAnsiTheme="minorHAnsi"/>
+                <w:b w:val="0"/>
+                <w:color w:val="auto"/>
+                <w:lang w:val="en-US"/>
+              </w:rPr>
+              <w:t>foreach</w:t>
+            </w:r>
+            <w:proofErr w:type="spellEnd"/>
+            <w:r>
+              <w:rPr>
+                <w:rFonts w:asciiTheme="minorHAnsi" w:hAnsiTheme="minorHAnsi"/>
+                <w:b w:val="0"/>
+                <w:color w:val="auto"/>
+                <w:lang w:val="en-US"/>
+              </w:rPr>
+              <w:t xml:space="preserve"> [</w:t>
+            </w:r>
+            <w:r>
+              <w:rPr>
+                <w:rFonts w:asciiTheme="minorHAnsi" w:hAnsiTheme="minorHAnsi"/>
+                <w:b w:val="0"/>
+                <w:color w:val="auto"/>
+                <w:lang w:val="en-US"/>
+              </w:rPr>
+              <w:t xml:space="preserve">c in </w:t>
+            </w:r>
+            <w:proofErr w:type="spellStart"/>
+            <w:proofErr w:type="gramStart"/>
+            <w:r>
+              <w:rPr>
+                <w:rFonts w:asciiTheme="minorHAnsi" w:hAnsiTheme="minorHAnsi"/>
+                <w:b w:val="0"/>
+                <w:color w:val="auto"/>
+                <w:lang w:val="en-US"/>
+              </w:rPr>
+              <w:t>ds.Contracts</w:t>
+            </w:r>
+            <w:proofErr w:type="spellEnd"/>
+            <w:proofErr w:type="gramEnd"/>
+            <w:r>
+              <w:rPr>
+                <w:rFonts w:asciiTheme="minorHAnsi" w:hAnsiTheme="minorHAnsi"/>
+                <w:b w:val="0"/>
+                <w:color w:val="auto"/>
+                <w:lang w:val="en-US"/>
+              </w:rPr>
+              <w:t>]</w:t>
+            </w:r>
+            <w:r>
+              <w:rPr>
+                <w:rFonts w:asciiTheme="minorHAnsi" w:hAnsiTheme="minorHAnsi"/>
+                <w:b w:val="0"/>
+                <w:color w:val="auto"/>
+                <w:lang w:val="en-US"/>
+              </w:rPr>
+              <w:t>&gt;&gt;&lt;&lt;[</w:t>
+            </w:r>
+            <w:proofErr w:type="spellStart"/>
+            <w:r>
+              <w:rPr>
+                <w:rFonts w:asciiTheme="minorHAnsi" w:hAnsiTheme="minorHAnsi"/>
+                <w:b w:val="0"/>
+                <w:color w:val="auto"/>
+                <w:lang w:val="en-US"/>
+              </w:rPr>
+              <w:t>c.Clients.Name</w:t>
+            </w:r>
+            <w:proofErr w:type="spellEnd"/>
+            <w:r>
+              <w:rPr>
+                <w:rFonts w:asciiTheme="minorHAnsi" w:hAnsiTheme="minorHAnsi"/>
+                <w:b w:val="0"/>
+                <w:color w:val="auto"/>
+                <w:lang w:val="en-US"/>
+              </w:rPr>
+              <w:t>]&gt;&gt;</w:t>
+            </w:r>
+          </w:p>
+        </w:tc>
+        <w:tc>
+          <w:tcPr>
+            <w:tcW w:w="3402" w:type="dxa"/>
+            <w:shd w:val="clear" w:color="auto" w:fill="auto"/>
+          </w:tcPr>
+          <w:p>
+            <w:pPr>
+              <w:spacing w:after="160" w:line="259" w:lineRule="auto"/>
+              <w:rPr>
+                <w:rFonts w:asciiTheme="minorHAnsi" w:hAnsiTheme="minorHAnsi"/>
+                <w:b w:val="0"/>
+                <w:color w:val="auto"/>
+                <w:lang w:val="en-US"/>
+              </w:rPr>
+            </w:pPr>
+            <w:r>
+              <w:rPr>
+                <w:rFonts w:asciiTheme="minorHAnsi" w:hAnsiTheme="minorHAnsi"/>
+                <w:b w:val="0"/>
+                <w:color w:val="auto"/>
+                <w:lang w:val="en-US"/>
+              </w:rPr>
+              <w:t>&lt;&lt;[</w:t>
+            </w:r>
+            <w:proofErr w:type="spellStart"/>
+            <w:proofErr w:type="gramStart"/>
+            <w:r>
+              <w:rPr>
+                <w:rFonts w:asciiTheme="minorHAnsi" w:hAnsiTheme="minorHAnsi"/>
+                <w:b w:val="0"/>
+                <w:color w:val="auto"/>
+                <w:lang w:val="en-US"/>
+              </w:rPr>
+              <w:t>c.Managers.Name</w:t>
+            </w:r>
+            <w:proofErr w:type="spellEnd"/>
+            <w:proofErr w:type="gramEnd"/>
+            <w:r>
+              <w:rPr>
+                <w:rFonts w:asciiTheme="minorHAnsi" w:hAnsiTheme="minorHAnsi"/>
+                <w:b w:val="0"/>
+                <w:color w:val="auto"/>
+                <w:lang w:val="en-US"/>
+              </w:rPr>
+              <w:t>]&gt;&gt;</w:t>
+            </w:r>
+          </w:p>
+        </w:tc>
+        <w:tc>
+          <w:tcPr>
+            <w:tcW w:w="2546" w:type="dxa"/>
+            <w:shd w:val="clear" w:color="auto" w:fill="auto"/>
+          </w:tcPr>
+          <w:p>
+            <w:pPr>
+              <w:spacing w:after="160" w:line="259" w:lineRule="auto"/>
+              <w:rPr>
+                <w:rFonts w:asciiTheme="minorHAnsi" w:hAnsiTheme="minorHAnsi"/>
+                <w:b w:val="0"/>
+                <w:color w:val="auto"/>
+                <w:lang w:val="en-US"/>
+              </w:rPr>
+            </w:pPr>
+            <w:r>
+              <w:rPr>
+                <w:rFonts w:asciiTheme="minorHAnsi" w:hAnsiTheme="minorHAnsi"/>
+                <w:b w:val="0"/>
+                <w:color w:val="auto"/>
+                <w:lang w:val="en-US"/>
+              </w:rPr>
+              <w:t>&lt;&lt;[</w:t>
+            </w:r>
+            <w:proofErr w:type="spellStart"/>
+            <w:r>
+              <w:rPr>
+                <w:rFonts w:asciiTheme="minorHAnsi" w:hAnsiTheme="minorHAnsi"/>
+                <w:b w:val="0"/>
+                <w:color w:val="auto"/>
+                <w:lang w:val="en-US"/>
+              </w:rPr>
+              <w:t>c.Price</w:t>
+            </w:r>
+            <w:proofErr w:type="spellEnd"/>
+            <w:r>
+              <w:rPr>
+                <w:rFonts w:asciiTheme="minorHAnsi" w:hAnsiTheme="minorHAnsi"/>
+                <w:b w:val="0"/>
+                <w:color w:val="auto"/>
+                <w:lang w:val="en-US"/>
+              </w:rPr>
+              <w:t>]&gt;&gt;&lt;&lt;/</w:t>
+            </w:r>
+            <w:bookmarkStart w:id="0" w:name="_GoBack"/>
+            <w:bookmarkEnd w:id="0"/>
+            <w:proofErr w:type="spellStart"/>
+            <w:r>
+              <w:rPr>
+                <w:rFonts w:asciiTheme="minorHAnsi" w:hAnsiTheme="minorHAnsi"/>
+                <w:b w:val="0"/>
+                <w:color w:val="auto"/>
+                <w:lang w:val="en-US"/>
+              </w:rPr>
+              <w:t>foreach</w:t>
+            </w:r>
+            <w:proofErr w:type="spellEnd"/>
+            <w:r>
+              <w:rPr>
+                <w:rFonts w:asciiTheme="minorHAnsi" w:hAnsiTheme="minorHAnsi"/>
+                <w:b w:val="0"/>
+                <w:color w:val="auto"/>
+                <w:lang w:val="en-US"/>
+              </w:rPr>
+              <w:t>&gt;&gt;</w:t>
+            </w:r>
+          </w:p>
+        </w:tc>
+      </w:tr>
+      <w:tr>
+        <w:tc>
+          <w:tcPr>
+            <w:tcW w:w="6799" w:type="dxa"/>
+            <w:gridSpan w:val="2"/>
+            <w:shd w:val="clear" w:color="auto" w:fill="auto"/>
+          </w:tcPr>
+          <w:p>
+            <w:pPr>
+              <w:spacing w:after="160" w:line="259" w:lineRule="auto"/>
+              <w:rPr>
+                <w:rFonts w:asciiTheme="minorHAnsi" w:hAnsiTheme="minorHAnsi"/>
+                <w:b w:val="0"/>
+                <w:color w:val="auto"/>
+                <w:lang w:val="en-US"/>
+              </w:rPr>
+            </w:pPr>
+            <w:r>
+              <w:rPr>
+                <w:rFonts w:asciiTheme="minorHAnsi" w:hAnsiTheme="minorHAnsi"/>
+                <w:b w:val="0"/>
+                <w:color w:val="auto"/>
+                <w:lang w:val="en-US"/>
+              </w:rPr>
+              <w:t>Total:</w:t>
+            </w:r>
+          </w:p>
+        </w:tc>
+        <w:tc>
+          <w:tcPr>
+            <w:tcW w:w="2546" w:type="dxa"/>
+            <w:shd w:val="clear" w:color="auto" w:fill="auto"/>
+          </w:tcPr>
+          <w:p>
+            <w:pPr>
+              <w:spacing w:after="160" w:line="259" w:lineRule="auto"/>
+              <w:rPr>
+                <w:rFonts w:asciiTheme="minorHAnsi" w:hAnsiTheme="minorHAnsi"/>
+                <w:b w:val="0"/>
+                <w:color w:val="auto"/>
+                <w:lang w:val="en-US"/>
+              </w:rPr>
+            </w:pPr>
+            <w:r>
+              <w:rPr>
+                <w:rFonts w:asciiTheme="minorHAnsi" w:hAnsiTheme="minorHAnsi"/>
+                <w:b w:val="0"/>
+                <w:color w:val="auto"/>
+                <w:lang w:val="en-US"/>
+              </w:rPr>
+              <w:t>&lt;</w:t>
+            </w:r>
+            <w:proofErr w:type="gramStart"/>
+            <w:r>
+              <w:rPr>
+                <w:rFonts w:asciiTheme="minorHAnsi" w:hAnsiTheme="minorHAnsi"/>
+                <w:b w:val="0"/>
+                <w:color w:val="auto"/>
+                <w:lang w:val="en-US"/>
+              </w:rPr>
+              <w:t>&lt;[</w:t>
+            </w:r>
+            <w:proofErr w:type="spellStart"/>
+            <w:proofErr w:type="gramEnd"/>
+            <w:r>
+              <w:rPr>
+                <w:rFonts w:asciiTheme="minorHAnsi" w:hAnsiTheme="minorHAnsi"/>
+                <w:b w:val="0"/>
+                <w:color w:val="auto"/>
+                <w:lang w:val="en-US"/>
+              </w:rPr>
+              <w:t>ds.Contracts.Sum</w:t>
+            </w:r>
+            <w:proofErr w:type="spellEnd"/>
+            <w:r>
+              <w:rPr>
+                <w:rFonts w:asciiTheme="minorHAnsi" w:hAnsiTheme="minorHAnsi"/>
+                <w:b w:val="0"/>
+                <w:color w:val="auto"/>
+                <w:lang w:val="en-US"/>
+              </w:rPr>
+              <w:t xml:space="preserve">(c =&gt; </w:t>
+            </w:r>
+            <w:proofErr w:type="spellStart"/>
+            <w:r>
+              <w:rPr>
+                <w:rFonts w:asciiTheme="minorHAnsi" w:hAnsiTheme="minorHAnsi"/>
+                <w:b w:val="0"/>
+                <w:color w:val="auto"/>
+                <w:lang w:val="en-US"/>
+              </w:rPr>
+              <w:t>c.Price</w:t>
+            </w:r>
+            <w:proofErr w:type="spellEnd"/>
+            <w:r>
+              <w:rPr>
+                <w:rFonts w:asciiTheme="minorHAnsi" w:hAnsiTheme="minorHAnsi"/>
+                <w:b w:val="0"/>
+                <w:color w:val="auto"/>
+                <w:lang w:val="en-US"/>
+              </w:rPr>
+              <w:t>)]&gt;&gt;</w:t>
+            </w:r>
+          </w:p>
+        </w:tc>
+      </w:tr>
+    </w:tbl>
     <w:p>
       <w:pPr>
         <w:rPr>
           <w:lang w:val="en-US"/>
         </w:rPr>
       </w:pPr>
-      <w:r>
-        <w:rPr>
-          <w:lang w:val="en-US"/>
-        </w:rPr>
-        <w:t>&lt;&lt;[ds.Contr</w:t>
-      </w:r>
-      <w:bookmarkStart w:id="0" w:name="_GoBack"/>
-      <w:bookmarkEnd w:id="0"/>
-      <w:r>
-        <w:rPr>
-          <w:lang w:val="en-US"/>
-        </w:rPr>
-        <w:t>a</w:t>
-      </w:r>
-      <w:r>
-        <w:rPr>
-          <w:lang w:val="en-US"/>
-        </w:rPr>
-        <w:t>cts.Sum(c =&gt; c.Price)]&gt;&gt;</w:t>
-      </w:r>
     </w:p>
     <w:sectPr>
       <w:pgSz w:w="11906" w:h="16838"/>
@@ -435,7 +838,7 @@
   <w:style w:type="paragraph" w:default="1" w:styleId="Normal">
     <w:name w:val="Normal"/>
     <w:qFormat/>
-    <w:rsid w:val="005A5136"/>
+    <w:rsid w:val="00757863"/>
     <w:rPr>
       <w:lang w:val="ru-RU"/>
     </w:rPr>

</xml_diff>